<commit_message>
changes for latest gig
</commit_message>
<xml_diff>
--- a/setlist.docx
+++ b/setlist.docx
@@ -11,9 +11,9 @@
           <w:b/>
           <w:sz w:val="32"/>
         </w:rPr>
-        <w:t>Mach II - Vogelmorn Bowling Club</w:t>
+        <w:t>Mach II - Green Man</w:t>
         <w:br/>
-        <w:t>2024-10-05</w:t>
+        <w:t>18 Oct 2024</w:t>
       </w:r>
     </w:p>
     <w:p>
@@ -33,9 +33,9 @@
       </w:pPr>
       <w:r>
         <w:rPr>
-          <w:sz w:val="36"/>
+          <w:sz w:val="40"/>
         </w:rPr>
-        <w:t>1 : White Room - 4:58</w:t>
+        <w:t>1 : April Sun in Cuba - 3:27</w:t>
       </w:r>
     </w:p>
     <w:p>
@@ -44,9 +44,9 @@
       </w:pPr>
       <w:r>
         <w:rPr>
-          <w:sz w:val="36"/>
+          <w:sz w:val="40"/>
         </w:rPr>
-        <w:t>2 : Honky Tonk Woman - Live - 4:53</w:t>
+        <w:t>2 : Are You Old Enough - 4:08</w:t>
       </w:r>
     </w:p>
     <w:p>
@@ -55,9 +55,9 @@
       </w:pPr>
       <w:r>
         <w:rPr>
-          <w:sz w:val="36"/>
+          <w:sz w:val="40"/>
         </w:rPr>
-        <w:t>3 : Sweet Home Alabama - 4:43</w:t>
+        <w:t>3 : Why Does Love Do This To Me - 3:25</w:t>
       </w:r>
     </w:p>
     <w:p>
@@ -66,9 +66,9 @@
       </w:pPr>
       <w:r>
         <w:rPr>
-          <w:sz w:val="36"/>
+          <w:sz w:val="40"/>
         </w:rPr>
-        <w:t>4 : No One Knows - 4:38</w:t>
+        <w:t>4 : Heroes - 6:11</w:t>
       </w:r>
     </w:p>
     <w:p>
@@ -77,9 +77,9 @@
       </w:pPr>
       <w:r>
         <w:rPr>
-          <w:sz w:val="36"/>
+          <w:sz w:val="40"/>
         </w:rPr>
-        <w:t>5 : Just What I Needed - 3:45</w:t>
+        <w:t>5 : Interstate Love Song - 3:14</w:t>
       </w:r>
     </w:p>
     <w:p>
@@ -88,9 +88,9 @@
       </w:pPr>
       <w:r>
         <w:rPr>
-          <w:sz w:val="36"/>
+          <w:sz w:val="40"/>
         </w:rPr>
-        <w:t>6 : Walk This Way - 3:40</w:t>
+        <w:t>6 : Be Mine Tonight - 6:07</w:t>
       </w:r>
     </w:p>
     <w:p>
@@ -99,9 +99,9 @@
       </w:pPr>
       <w:r>
         <w:rPr>
-          <w:sz w:val="36"/>
+          <w:sz w:val="40"/>
         </w:rPr>
-        <w:t>7 : Brown Sugar - Remastered 2009 - 3:48</w:t>
+        <w:t>7 : Proud Mary -  3:07</w:t>
       </w:r>
     </w:p>
     <w:p>
@@ -110,9 +110,9 @@
       </w:pPr>
       <w:r>
         <w:rPr>
-          <w:sz w:val="36"/>
+          <w:sz w:val="40"/>
         </w:rPr>
-        <w:t>8 : Mary Jane's Last Dance - 4:33</w:t>
+        <w:t>8 : Blue Lady - 3:53</w:t>
       </w:r>
     </w:p>
     <w:p>
@@ -121,9 +121,9 @@
       </w:pPr>
       <w:r>
         <w:rPr>
-          <w:sz w:val="36"/>
+          <w:sz w:val="40"/>
         </w:rPr>
-        <w:t>9 : Are You Old Enough - 4:08</w:t>
+        <w:t>9 : Mary Jane's Last Dance - 4:33</w:t>
       </w:r>
     </w:p>
     <w:p>
@@ -132,9 +132,9 @@
       </w:pPr>
       <w:r>
         <w:rPr>
-          <w:sz w:val="36"/>
+          <w:sz w:val="40"/>
         </w:rPr>
-        <w:t>10 : It's a Long Way to the Top (If You Wanna Rock 'N' Roll) - 5:01</w:t>
+        <w:t>10 : Rain - 3:38</w:t>
       </w:r>
     </w:p>
     <w:p>
@@ -143,9 +143,20 @@
       </w:pPr>
       <w:r>
         <w:rPr>
-          <w:sz w:val="28"/>
+          <w:sz w:val="40"/>
         </w:rPr>
-        <w:t>Total Set Length: 44 min 7 sec</w:t>
+        <w:t>11 : Creep - 3:58</w:t>
+      </w:r>
+    </w:p>
+    <w:p>
+      <w:pPr>
+        <w:jc w:val="center"/>
+      </w:pPr>
+      <w:r>
+        <w:rPr>
+          <w:sz w:val="32"/>
+        </w:rPr>
+        <w:t>Total Set Length: 45 min 41 sec</w:t>
       </w:r>
     </w:p>
     <w:p>
@@ -162,9 +173,9 @@
           <w:b/>
           <w:sz w:val="32"/>
         </w:rPr>
-        <w:t>Mach II - Vogelmorn Bowling Club</w:t>
+        <w:t>Mach II - Green Man</w:t>
         <w:br/>
-        <w:t>2024-10-05</w:t>
+        <w:t>18 Oct 2024</w:t>
       </w:r>
     </w:p>
     <w:p>
@@ -184,9 +195,9 @@
       </w:pPr>
       <w:r>
         <w:rPr>
-          <w:sz w:val="36"/>
+          <w:sz w:val="40"/>
         </w:rPr>
-        <w:t>1 : Dirty Deeds Done Dirt Cheap - 3:51</w:t>
+        <w:t>1 : Crazy Little Thing Called Love - 2:43</w:t>
       </w:r>
     </w:p>
     <w:p>
@@ -195,9 +206,9 @@
       </w:pPr>
       <w:r>
         <w:rPr>
-          <w:sz w:val="36"/>
+          <w:sz w:val="40"/>
         </w:rPr>
-        <w:t>2 : April Sun in Cuba - 3:27</w:t>
+        <w:t>2 : Run To You - 3:53</w:t>
       </w:r>
     </w:p>
     <w:p>
@@ -206,9 +217,9 @@
       </w:pPr>
       <w:r>
         <w:rPr>
-          <w:sz w:val="36"/>
+          <w:sz w:val="40"/>
         </w:rPr>
-        <w:t>3 : Heroes - 2017 Remaster - 6:11</w:t>
+        <w:t>3 : Santeria - 3:02</w:t>
       </w:r>
     </w:p>
     <w:p>
@@ -217,9 +228,9 @@
       </w:pPr>
       <w:r>
         <w:rPr>
-          <w:sz w:val="36"/>
+          <w:sz w:val="40"/>
         </w:rPr>
-        <w:t>4 : Blue Lady - 3:53</w:t>
+        <w:t>4 : Seven Nation Army - 3:52</w:t>
       </w:r>
     </w:p>
     <w:p>
@@ -228,9 +239,9 @@
       </w:pPr>
       <w:r>
         <w:rPr>
-          <w:sz w:val="36"/>
+          <w:sz w:val="40"/>
         </w:rPr>
-        <w:t>5 : Be Mine Tonight - 6:07</w:t>
+        <w:t>5 : Come As You Are - 3:38</w:t>
       </w:r>
     </w:p>
     <w:p>
@@ -239,9 +250,9 @@
       </w:pPr>
       <w:r>
         <w:rPr>
-          <w:sz w:val="36"/>
+          <w:sz w:val="40"/>
         </w:rPr>
-        <w:t>6 : Life in the Fast Lane - 2013 Remaster - 4:46</w:t>
+        <w:t>6 : Sweet Home Alabama - 4:43</w:t>
       </w:r>
     </w:p>
     <w:p>
@@ -250,9 +261,9 @@
       </w:pPr>
       <w:r>
         <w:rPr>
-          <w:sz w:val="36"/>
+          <w:sz w:val="40"/>
         </w:rPr>
-        <w:t>7 : Crazy Little Thing Called Love - Remastered 2011 - 2:43</w:t>
+        <w:t>7 : White Room - 4:58</w:t>
       </w:r>
     </w:p>
     <w:p>
@@ -261,9 +272,9 @@
       </w:pPr>
       <w:r>
         <w:rPr>
-          <w:sz w:val="36"/>
+          <w:sz w:val="40"/>
         </w:rPr>
-        <w:t>8 : Hard To Handle - 3:08</w:t>
+        <w:t>8 : Honky Tonk Woman - 4:53</w:t>
       </w:r>
     </w:p>
     <w:p>
@@ -272,9 +283,9 @@
       </w:pPr>
       <w:r>
         <w:rPr>
-          <w:sz w:val="36"/>
+          <w:sz w:val="40"/>
         </w:rPr>
-        <w:t>9 : White Wedding - Pt. 1 - 4:12</w:t>
+        <w:t>9 : Just What I Needed - 3:45</w:t>
       </w:r>
     </w:p>
     <w:p>
@@ -283,9 +294,9 @@
       </w:pPr>
       <w:r>
         <w:rPr>
-          <w:sz w:val="36"/>
+          <w:sz w:val="40"/>
         </w:rPr>
-        <w:t>10 : Gimme All Your Lovin' - 4:01</w:t>
+        <w:t>10 : Walk This Way - 3:40</w:t>
       </w:r>
     </w:p>
     <w:p>
@@ -294,9 +305,31 @@
       </w:pPr>
       <w:r>
         <w:rPr>
-          <w:sz w:val="28"/>
+          <w:sz w:val="40"/>
         </w:rPr>
-        <w:t>Total Set Length: 42 min 19 sec</w:t>
+        <w:t>11 : Life in the Fast Lane - 4:46</w:t>
+      </w:r>
+    </w:p>
+    <w:p>
+      <w:pPr>
+        <w:jc w:val="center"/>
+      </w:pPr>
+      <w:r>
+        <w:rPr>
+          <w:sz w:val="40"/>
+        </w:rPr>
+        <w:t>12 : Santa Monica - 3:11</w:t>
+      </w:r>
+    </w:p>
+    <w:p>
+      <w:pPr>
+        <w:jc w:val="center"/>
+      </w:pPr>
+      <w:r>
+        <w:rPr>
+          <w:sz w:val="32"/>
+        </w:rPr>
+        <w:t>Total Set Length: 47 min 4 sec</w:t>
       </w:r>
     </w:p>
     <w:p>
@@ -313,9 +346,9 @@
           <w:b/>
           <w:sz w:val="32"/>
         </w:rPr>
-        <w:t>Mach II - Vogelmorn Bowling Club</w:t>
+        <w:t>Mach II - Green Man</w:t>
         <w:br/>
-        <w:t>2024-10-05</w:t>
+        <w:t>18 Oct 2024</w:t>
       </w:r>
     </w:p>
     <w:p>
@@ -335,9 +368,9 @@
       </w:pPr>
       <w:r>
         <w:rPr>
-          <w:sz w:val="36"/>
+          <w:sz w:val="40"/>
         </w:rPr>
-        <w:t>1 : Rebel Yell - 4:48</w:t>
+        <w:t>1 : Tush - 2:13</w:t>
       </w:r>
     </w:p>
     <w:p>
@@ -346,9 +379,9 @@
       </w:pPr>
       <w:r>
         <w:rPr>
-          <w:sz w:val="36"/>
+          <w:sz w:val="40"/>
         </w:rPr>
-        <w:t>2 : Run To You - 3:53</w:t>
+        <w:t>2 : Gimme All Your Lovin' - 4:01</w:t>
       </w:r>
     </w:p>
     <w:p>
@@ -357,9 +390,9 @@
       </w:pPr>
       <w:r>
         <w:rPr>
-          <w:sz w:val="36"/>
+          <w:sz w:val="40"/>
         </w:rPr>
-        <w:t>3 : Say It Ain't So - Original Mix - 4:18</w:t>
+        <w:t>3 : Say It Ain't So - 4:18</w:t>
       </w:r>
     </w:p>
     <w:p>
@@ -368,9 +401,9 @@
       </w:pPr>
       <w:r>
         <w:rPr>
-          <w:sz w:val="36"/>
+          <w:sz w:val="40"/>
         </w:rPr>
-        <w:t>4 : Under the Bridge - 4:24</w:t>
+        <w:t>4 : Rebel Yell - 4:48</w:t>
       </w:r>
     </w:p>
     <w:p>
@@ -379,9 +412,9 @@
       </w:pPr>
       <w:r>
         <w:rPr>
-          <w:sz w:val="36"/>
+          <w:sz w:val="40"/>
         </w:rPr>
-        <w:t>5 : Rain - 3:38</w:t>
+        <w:t>5 : Everlong - 4:10</w:t>
       </w:r>
     </w:p>
     <w:p>
@@ -390,9 +423,9 @@
       </w:pPr>
       <w:r>
         <w:rPr>
-          <w:sz w:val="36"/>
+          <w:sz w:val="40"/>
         </w:rPr>
-        <w:t>6 : Are You Gonna Go My Way - 3:31</w:t>
+        <w:t>6 : White Wedding - Pt. 1 - 4:12</w:t>
       </w:r>
     </w:p>
     <w:p>
@@ -401,9 +434,9 @@
       </w:pPr>
       <w:r>
         <w:rPr>
-          <w:sz w:val="36"/>
+          <w:sz w:val="40"/>
         </w:rPr>
-        <w:t>7 : Wanted Dead Or Alive - 5:08</w:t>
+        <w:t>7 : Hard To Handle - 3:08</w:t>
       </w:r>
     </w:p>
     <w:p>
@@ -412,7 +445,7 @@
       </w:pPr>
       <w:r>
         <w:rPr>
-          <w:sz w:val="36"/>
+          <w:sz w:val="40"/>
         </w:rPr>
         <w:t>8 : Wild Flower - 3:37</w:t>
       </w:r>
@@ -423,9 +456,9 @@
       </w:pPr>
       <w:r>
         <w:rPr>
-          <w:sz w:val="36"/>
+          <w:sz w:val="40"/>
         </w:rPr>
-        <w:t>9 : Sweet Child O' Mine - 5:56</w:t>
+        <w:t>9 : Are You Gonna Go My Way - 3:31</w:t>
       </w:r>
     </w:p>
     <w:p>
@@ -434,9 +467,9 @@
       </w:pPr>
       <w:r>
         <w:rPr>
-          <w:sz w:val="36"/>
+          <w:sz w:val="40"/>
         </w:rPr>
-        <w:t>10 : Fire Woman - 5:07</w:t>
+        <w:t>10 : Wanted Dead Or Alive - 5:08</w:t>
       </w:r>
     </w:p>
     <w:p>
@@ -445,9 +478,20 @@
       </w:pPr>
       <w:r>
         <w:rPr>
-          <w:sz w:val="28"/>
+          <w:sz w:val="40"/>
         </w:rPr>
-        <w:t>Total Set Length: 44 min 20 sec</w:t>
+        <w:t>11 : Sweet Child O' Mine - 5:56</w:t>
+      </w:r>
+    </w:p>
+    <w:p>
+      <w:pPr>
+        <w:jc w:val="center"/>
+      </w:pPr>
+      <w:r>
+        <w:rPr>
+          <w:sz w:val="32"/>
+        </w:rPr>
+        <w:t>Total Set Length: 45 min 2 sec</w:t>
       </w:r>
     </w:p>
     <w:p>
@@ -464,9 +508,9 @@
           <w:b/>
           <w:sz w:val="32"/>
         </w:rPr>
-        <w:t>Mach II - Vogelmorn Bowling Club</w:t>
+        <w:t>Mach II - Green Man</w:t>
         <w:br/>
-        <w:t>2024-10-05</w:t>
+        <w:t>18 Oct 2024</w:t>
       </w:r>
     </w:p>
     <w:p>
@@ -477,7 +521,7 @@
         <w:rPr>
           <w:sz w:val="32"/>
         </w:rPr>
-        <w:t>Set - 4</w:t>
+        <w:t>Set - 8</w:t>
       </w:r>
     </w:p>
     <w:p>
@@ -486,7 +530,7 @@
       </w:pPr>
       <w:r>
         <w:rPr>
-          <w:sz w:val="30"/>
+          <w:sz w:val="40"/>
         </w:rPr>
         <w:t>1 : Are You Gonna Be My Girl - 3:33</w:t>
       </w:r>
@@ -497,9 +541,9 @@
       </w:pPr>
       <w:r>
         <w:rPr>
-          <w:sz w:val="30"/>
+          <w:sz w:val="40"/>
         </w:rPr>
-        <w:t>2 : Creep - 3:58</w:t>
+        <w:t>2 : Song 2 - 2:01</w:t>
       </w:r>
     </w:p>
     <w:p>
@@ -508,9 +552,9 @@
       </w:pPr>
       <w:r>
         <w:rPr>
-          <w:sz w:val="30"/>
+          <w:sz w:val="40"/>
         </w:rPr>
-        <w:t>3 : Why Does Love Do This To Me - 3:25</w:t>
+        <w:t>3 : Fire Woman - 5:07</w:t>
       </w:r>
     </w:p>
     <w:p>
@@ -519,9 +563,9 @@
       </w:pPr>
       <w:r>
         <w:rPr>
-          <w:sz w:val="30"/>
+          <w:sz w:val="40"/>
         </w:rPr>
-        <w:t>4 : Interstate Love Song - 2019 Remaster - 3:14</w:t>
+        <w:t>4 : No One Knows - 4:38</w:t>
       </w:r>
     </w:p>
     <w:p>
@@ -530,9 +574,9 @@
       </w:pPr>
       <w:r>
         <w:rPr>
-          <w:sz w:val="30"/>
+          <w:sz w:val="40"/>
         </w:rPr>
-        <w:t>5 : Santa Monica - 3:11</w:t>
+        <w:t>5 : Hash Pipe - 3:06</w:t>
       </w:r>
     </w:p>
     <w:p>
@@ -541,9 +585,9 @@
       </w:pPr>
       <w:r>
         <w:rPr>
-          <w:sz w:val="30"/>
+          <w:sz w:val="40"/>
         </w:rPr>
-        <w:t>6 : Santeria - 3:02</w:t>
+        <w:t>6 : Molly's Chambers - 2:14</w:t>
       </w:r>
     </w:p>
     <w:p>
@@ -552,9 +596,9 @@
       </w:pPr>
       <w:r>
         <w:rPr>
-          <w:sz w:val="30"/>
+          <w:sz w:val="40"/>
         </w:rPr>
-        <w:t>7 : Song 2 - 2012 Remaster - 2:01</w:t>
+        <w:t>7 : Lonely Boy - 3:13</w:t>
       </w:r>
     </w:p>
     <w:p>
@@ -563,9 +607,9 @@
       </w:pPr>
       <w:r>
         <w:rPr>
-          <w:sz w:val="30"/>
+          <w:sz w:val="40"/>
         </w:rPr>
-        <w:t>8 : Everlong - 4:10</w:t>
+        <w:t>8 : Addicted To Love - 6:03</w:t>
       </w:r>
     </w:p>
     <w:p>
@@ -574,9 +618,9 @@
       </w:pPr>
       <w:r>
         <w:rPr>
-          <w:sz w:val="30"/>
+          <w:sz w:val="40"/>
         </w:rPr>
-        <w:t>9 : Hash Pipe - 3:06</w:t>
+        <w:t>9 : Brown Sugar - 3:48</w:t>
       </w:r>
     </w:p>
     <w:p>
@@ -585,9 +629,9 @@
       </w:pPr>
       <w:r>
         <w:rPr>
-          <w:sz w:val="30"/>
+          <w:sz w:val="40"/>
         </w:rPr>
-        <w:t>10 : Molly's Chambers - 2:14</w:t>
+        <w:t>10 : Bliss - 4:59</w:t>
       </w:r>
     </w:p>
     <w:p>
@@ -596,61 +640,9 @@
       </w:pPr>
       <w:r>
         <w:rPr>
-          <w:sz w:val="30"/>
+          <w:sz w:val="40"/>
         </w:rPr>
-        <w:t>11 : Seven Nation Army - 3:52</w:t>
-      </w:r>
-    </w:p>
-    <w:p>
-      <w:pPr>
-        <w:jc w:val="center"/>
-      </w:pPr>
-      <w:r>
-        <w:rPr>
-          <w:sz w:val="30"/>
-        </w:rPr>
-        <w:t>12 : Lonely Boy - 3:13</w:t>
-      </w:r>
-    </w:p>
-    <w:p>
-      <w:pPr>
-        <w:jc w:val="center"/>
-      </w:pPr>
-      <w:r>
-        <w:rPr>
-          <w:sz w:val="30"/>
-        </w:rPr>
-        <w:t>13 : Come As You Are - 3:38</w:t>
-      </w:r>
-    </w:p>
-    <w:p>
-      <w:pPr>
-        <w:jc w:val="center"/>
-      </w:pPr>
-      <w:r>
-        <w:rPr>
-          <w:sz w:val="22"/>
-        </w:rPr>
-        <w:t>Total Set Length: 42 min 37 sec</w:t>
-      </w:r>
-    </w:p>
-    <w:p>
-      <w:r>
-        <w:br w:type="page"/>
-      </w:r>
-    </w:p>
-    <w:p>
-      <w:pPr>
-        <w:jc w:val="center"/>
-      </w:pPr>
-      <w:r>
-        <w:rPr>
-          <w:b/>
-          <w:sz w:val="32"/>
-        </w:rPr>
-        <w:t>Mach II - Vogelmorn Bowling Club</w:t>
-        <w:br/>
-        <w:t>2024-10-05</w:t>
+        <w:t>11 : Under the Bridge - 4:24</w:t>
       </w:r>
     </w:p>
     <w:p>
@@ -661,51 +653,7 @@
         <w:rPr>
           <w:sz w:val="32"/>
         </w:rPr>
-        <w:t>Set - 10</w:t>
-      </w:r>
-    </w:p>
-    <w:p>
-      <w:pPr>
-        <w:jc w:val="center"/>
-      </w:pPr>
-      <w:r>
-        <w:rPr>
-          <w:sz w:val="36"/>
-        </w:rPr>
-        <w:t>1 : Bliss - 4:59</w:t>
-      </w:r>
-    </w:p>
-    <w:p>
-      <w:pPr>
-        <w:jc w:val="center"/>
-      </w:pPr>
-      <w:r>
-        <w:rPr>
-          <w:sz w:val="36"/>
-        </w:rPr>
-        <w:t>2 : Tush (2006 Remaster) - 2:13</w:t>
-      </w:r>
-    </w:p>
-    <w:p>
-      <w:pPr>
-        <w:jc w:val="center"/>
-      </w:pPr>
-      <w:r>
-        <w:rPr>
-          <w:sz w:val="36"/>
-        </w:rPr>
-        <w:t>3 : Addicted To Love - 6:03</w:t>
-      </w:r>
-    </w:p>
-    <w:p>
-      <w:pPr>
-        <w:jc w:val="center"/>
-      </w:pPr>
-      <w:r>
-        <w:rPr>
-          <w:sz w:val="28"/>
-        </w:rPr>
-        <w:t>Total Set Length: 13 min 15 sec</w:t>
+        <w:t>Total Set Length: 43 min 6 sec</w:t>
       </w:r>
     </w:p>
     <w:sectPr>

</xml_diff>